<commit_message>
Add csc430 ex 6 files (and some random other stuff)
</commit_message>
<xml_diff>
--- a/ENG110/ENG110_project_1_final_draft.docx
+++ b/ENG110/ENG110_project_1_final_draft.docx
@@ -5,7 +5,7 @@
     <w:p>
       <w:pPr>
         <w:pStyle w:val="NoSpacing"/>
-        <w:jc w:val="right"/>
+        <w:spacing w:line="480" w:lineRule="auto"/>
         <w:rPr>
           <w:rFonts w:ascii="Times New Roman" w:hAnsi="Times New Roman" w:cs="Times New Roman"/>
           <w:sz w:val="24"/>
@@ -24,62 +24,82 @@
     <w:p>
       <w:pPr>
         <w:pStyle w:val="NoSpacing"/>
-        <w:jc w:val="right"/>
-        <w:rPr>
-          <w:rFonts w:ascii="Times New Roman" w:hAnsi="Times New Roman" w:cs="Times New Roman"/>
-          <w:sz w:val="24"/>
-          <w:szCs w:val="24"/>
-        </w:rPr>
-      </w:pPr>
-      <w:r>
-        <w:rPr>
-          <w:rFonts w:ascii="Times New Roman" w:hAnsi="Times New Roman" w:cs="Times New Roman"/>
-          <w:sz w:val="24"/>
-          <w:szCs w:val="24"/>
-        </w:rPr>
-        <w:t>ENG110 E3</w:t>
-      </w:r>
+        <w:spacing w:line="480" w:lineRule="auto"/>
+        <w:rPr>
+          <w:rFonts w:ascii="Times New Roman" w:hAnsi="Times New Roman" w:cs="Times New Roman"/>
+          <w:sz w:val="24"/>
+          <w:szCs w:val="24"/>
+        </w:rPr>
+      </w:pPr>
+      <w:r>
+        <w:rPr>
+          <w:rFonts w:ascii="Times New Roman" w:hAnsi="Times New Roman" w:cs="Times New Roman"/>
+          <w:sz w:val="24"/>
+          <w:szCs w:val="24"/>
+        </w:rPr>
+        <w:t xml:space="preserve">Professor </w:t>
+      </w:r>
+      <w:proofErr w:type="spellStart"/>
+      <w:r>
+        <w:rPr>
+          <w:rFonts w:ascii="Times New Roman" w:hAnsi="Times New Roman" w:cs="Times New Roman"/>
+          <w:sz w:val="24"/>
+          <w:szCs w:val="24"/>
+        </w:rPr>
+        <w:t>Laminack</w:t>
+      </w:r>
+      <w:proofErr w:type="spellEnd"/>
     </w:p>
     <w:p>
       <w:pPr>
         <w:pStyle w:val="NoSpacing"/>
-        <w:jc w:val="right"/>
-        <w:rPr>
-          <w:rFonts w:ascii="Times New Roman" w:hAnsi="Times New Roman" w:cs="Times New Roman"/>
-          <w:sz w:val="24"/>
-          <w:szCs w:val="24"/>
-        </w:rPr>
-      </w:pPr>
-      <w:r>
-        <w:rPr>
-          <w:rFonts w:ascii="Times New Roman" w:hAnsi="Times New Roman" w:cs="Times New Roman"/>
-          <w:sz w:val="24"/>
-          <w:szCs w:val="24"/>
-        </w:rPr>
-        <w:t>2/23</w:t>
-      </w:r>
-      <w:r>
-        <w:rPr>
-          <w:rFonts w:ascii="Times New Roman" w:hAnsi="Times New Roman" w:cs="Times New Roman"/>
-          <w:sz w:val="24"/>
-          <w:szCs w:val="24"/>
-        </w:rPr>
-        <w:t>/16</w:t>
+        <w:spacing w:line="480" w:lineRule="auto"/>
+        <w:rPr>
+          <w:rFonts w:ascii="Times New Roman" w:hAnsi="Times New Roman" w:cs="Times New Roman"/>
+          <w:sz w:val="24"/>
+          <w:szCs w:val="24"/>
+        </w:rPr>
+      </w:pPr>
+      <w:r>
+        <w:rPr>
+          <w:rFonts w:ascii="Times New Roman" w:hAnsi="Times New Roman" w:cs="Times New Roman"/>
+          <w:sz w:val="24"/>
+          <w:szCs w:val="24"/>
+        </w:rPr>
+        <w:t>ENG110 E3</w:t>
       </w:r>
     </w:p>
     <w:p>
       <w:pPr>
         <w:pStyle w:val="NoSpacing"/>
-        <w:rPr>
-          <w:rFonts w:ascii="Times New Roman" w:hAnsi="Times New Roman" w:cs="Times New Roman"/>
-          <w:sz w:val="24"/>
-          <w:szCs w:val="24"/>
-        </w:rPr>
-      </w:pPr>
+        <w:spacing w:line="480" w:lineRule="auto"/>
+        <w:rPr>
+          <w:rFonts w:ascii="Times New Roman" w:hAnsi="Times New Roman" w:cs="Times New Roman"/>
+          <w:sz w:val="24"/>
+          <w:szCs w:val="24"/>
+        </w:rPr>
+      </w:pPr>
+      <w:r>
+        <w:rPr>
+          <w:rFonts w:ascii="Times New Roman" w:hAnsi="Times New Roman" w:cs="Times New Roman"/>
+          <w:sz w:val="24"/>
+          <w:szCs w:val="24"/>
+        </w:rPr>
+        <w:t>2/23</w:t>
+      </w:r>
+      <w:r>
+        <w:rPr>
+          <w:rFonts w:ascii="Times New Roman" w:hAnsi="Times New Roman" w:cs="Times New Roman"/>
+          <w:sz w:val="24"/>
+          <w:szCs w:val="24"/>
+        </w:rPr>
+        <w:t>/16</w:t>
+      </w:r>
     </w:p>
     <w:p>
       <w:pPr>
         <w:pStyle w:val="NoSpacing"/>
+        <w:spacing w:line="480" w:lineRule="auto"/>
         <w:jc w:val="center"/>
         <w:rPr>
           <w:rFonts w:ascii="Times New Roman" w:hAnsi="Times New Roman" w:cs="Times New Roman"/>
@@ -93,35 +113,8 @@
           <w:sz w:val="24"/>
           <w:szCs w:val="24"/>
         </w:rPr>
-        <w:t xml:space="preserve">Project 1 </w:t>
-      </w:r>
-      <w:r>
-        <w:rPr>
-          <w:rFonts w:ascii="Times New Roman" w:hAnsi="Times New Roman" w:cs="Times New Roman"/>
-          <w:sz w:val="24"/>
-          <w:szCs w:val="24"/>
-        </w:rPr>
-        <w:t>Final</w:t>
-      </w:r>
-      <w:r>
-        <w:rPr>
-          <w:rFonts w:ascii="Times New Roman" w:hAnsi="Times New Roman" w:cs="Times New Roman"/>
-          <w:sz w:val="24"/>
-          <w:szCs w:val="24"/>
-        </w:rPr>
-        <w:t xml:space="preserve"> Draft</w:t>
-      </w:r>
-    </w:p>
-    <w:p>
-      <w:pPr>
-        <w:pStyle w:val="NoSpacing"/>
-        <w:jc w:val="center"/>
-        <w:rPr>
-          <w:rFonts w:ascii="Times New Roman" w:hAnsi="Times New Roman" w:cs="Times New Roman"/>
-          <w:sz w:val="24"/>
-          <w:szCs w:val="24"/>
-        </w:rPr>
-      </w:pPr>
+        <w:t>Income Inequality in America: Why the American Government Should Respond</w:t>
+      </w:r>
     </w:p>
     <w:p>
       <w:pPr>
@@ -188,7 +181,39 @@
           <w:sz w:val="24"/>
           <w:szCs w:val="24"/>
         </w:rPr>
-        <w:t xml:space="preserve"> Bernie Sanders has made the issue of rising income inequality the cornerstone of his surprisingly strong campaign for the presidency, promising to raise taxes on the richest Americans and fund free public universities for all Americans.</w:t>
+        <w:t xml:space="preserve"> </w:t>
+      </w:r>
+      <w:r>
+        <w:rPr>
+          <w:rFonts w:ascii="Times New Roman" w:hAnsi="Times New Roman" w:cs="Times New Roman"/>
+          <w:sz w:val="24"/>
+          <w:szCs w:val="24"/>
+        </w:rPr>
+        <w:t xml:space="preserve">Presidential candidate </w:t>
+      </w:r>
+      <w:r>
+        <w:rPr>
+          <w:rFonts w:ascii="Times New Roman" w:hAnsi="Times New Roman" w:cs="Times New Roman"/>
+          <w:sz w:val="24"/>
+          <w:szCs w:val="24"/>
+        </w:rPr>
+        <w:t>Bernie Sanders has made the issue of rising income inequality the cornerstone of his surprisingly st</w:t>
+      </w:r>
+      <w:r>
+        <w:rPr>
+          <w:rFonts w:ascii="Times New Roman" w:hAnsi="Times New Roman" w:cs="Times New Roman"/>
+          <w:sz w:val="24"/>
+          <w:szCs w:val="24"/>
+        </w:rPr>
+        <w:t>rong campaign</w:t>
+      </w:r>
+      <w:r>
+        <w:rPr>
+          <w:rFonts w:ascii="Times New Roman" w:hAnsi="Times New Roman" w:cs="Times New Roman"/>
+          <w:sz w:val="24"/>
+          <w:szCs w:val="24"/>
+        </w:rPr>
+        <w:t>, promising to raise taxes on the richest Americans and fund free public universities for all Americans.</w:t>
       </w:r>
       <w:r>
         <w:rPr>
@@ -304,7 +329,48 @@
           <w:sz w:val="24"/>
           <w:szCs w:val="24"/>
         </w:rPr>
-        <w:t xml:space="preserve">Becker and Murphy argue </w:t>
+        <w:t xml:space="preserve">Becker and </w:t>
+      </w:r>
+      <w:r>
+        <w:rPr>
+          <w:rFonts w:ascii="Times New Roman" w:hAnsi="Times New Roman" w:cs="Times New Roman"/>
+          <w:sz w:val="24"/>
+          <w:szCs w:val="24"/>
+        </w:rPr>
+        <w:lastRenderedPageBreak/>
+        <w:t>Murphy</w:t>
+      </w:r>
+      <w:r>
+        <w:rPr>
+          <w:rFonts w:ascii="Times New Roman" w:hAnsi="Times New Roman" w:cs="Times New Roman"/>
+          <w:sz w:val="24"/>
+          <w:szCs w:val="24"/>
+        </w:rPr>
+        <w:t xml:space="preserve"> are opposed to government action on the issue of income inequality.</w:t>
+      </w:r>
+      <w:r>
+        <w:rPr>
+          <w:rFonts w:ascii="Times New Roman" w:hAnsi="Times New Roman" w:cs="Times New Roman"/>
+          <w:sz w:val="24"/>
+          <w:szCs w:val="24"/>
+        </w:rPr>
+        <w:t xml:space="preserve"> </w:t>
+      </w:r>
+      <w:r>
+        <w:rPr>
+          <w:rFonts w:ascii="Times New Roman" w:hAnsi="Times New Roman" w:cs="Times New Roman"/>
+          <w:sz w:val="24"/>
+          <w:szCs w:val="24"/>
+        </w:rPr>
+        <w:t xml:space="preserve">They </w:t>
+      </w:r>
+      <w:r>
+        <w:rPr>
+          <w:rFonts w:ascii="Times New Roman" w:hAnsi="Times New Roman" w:cs="Times New Roman"/>
+          <w:sz w:val="24"/>
+          <w:szCs w:val="24"/>
+        </w:rPr>
+        <w:t xml:space="preserve">argue </w:t>
       </w:r>
       <w:r>
         <w:rPr>
@@ -344,16 +410,39 @@
           <w:sz w:val="24"/>
           <w:szCs w:val="24"/>
         </w:rPr>
-        <w:t xml:space="preserve">rising levels of income inequality in America are driven by an increased valuation of education and skill </w:t>
-      </w:r>
-      <w:r>
-        <w:rPr>
-          <w:rFonts w:ascii="Times New Roman" w:hAnsi="Times New Roman" w:cs="Times New Roman"/>
-          <w:sz w:val="24"/>
-          <w:szCs w:val="24"/>
-        </w:rPr>
-        <w:lastRenderedPageBreak/>
-        <w:t xml:space="preserve">development, and so new policies aimed at reducing inequality would discourage young Americans from pursing an education. That should be avoided, they claim, because, “The potential generated by higher returns to education extends from individuals to the economy as a whole,” (585) and because, “Higher returns to education will accelerate growth in living standards as existing investments have a higher return, and additional investments in education will be made in response to higher returns” (585-586). However, in his essay “Confronting Inequality”, Paul Krugman makes a more compelling case for caring about income inequality in modern America, and lays out a plan for addressing it. </w:t>
+        <w:t>rising levels of income inequality in America are driven by an increased valuation of educ</w:t>
+      </w:r>
+      <w:r>
+        <w:rPr>
+          <w:rFonts w:ascii="Times New Roman" w:hAnsi="Times New Roman" w:cs="Times New Roman"/>
+          <w:sz w:val="24"/>
+          <w:szCs w:val="24"/>
+        </w:rPr>
+        <w:t>ation and skill development. Therefore, they write,</w:t>
+      </w:r>
+      <w:r>
+        <w:rPr>
+          <w:rFonts w:ascii="Times New Roman" w:hAnsi="Times New Roman" w:cs="Times New Roman"/>
+          <w:sz w:val="24"/>
+          <w:szCs w:val="24"/>
+        </w:rPr>
+        <w:t xml:space="preserve"> new policies aimed at reducing inequality would discourage young Americans from pursing an education. That should be avoided, they claim, because, “The potential generated by higher returns to education extends from individuals t</w:t>
+      </w:r>
+      <w:r>
+        <w:rPr>
+          <w:rFonts w:ascii="Times New Roman" w:hAnsi="Times New Roman" w:cs="Times New Roman"/>
+          <w:sz w:val="24"/>
+          <w:szCs w:val="24"/>
+        </w:rPr>
+        <w:t>o the economy as a whole,”</w:t>
+      </w:r>
+      <w:r>
+        <w:rPr>
+          <w:rFonts w:ascii="Times New Roman" w:hAnsi="Times New Roman" w:cs="Times New Roman"/>
+          <w:sz w:val="24"/>
+          <w:szCs w:val="24"/>
+        </w:rPr>
+        <w:t xml:space="preserve"> and because, “Higher returns to education will accelerate growth in living standards as existing investments have a higher return, and additional investments in education will be made in response to higher returns” (585-586). However, in his essay “Confronting Inequality”, Paul Krugman makes a more compelling case for caring about income inequality in modern America, and lays out a plan for addressing it. </w:t>
       </w:r>
       <w:r>
         <w:rPr>
@@ -469,7 +558,39 @@
           <w:sz w:val="24"/>
           <w:szCs w:val="24"/>
         </w:rPr>
-        <w:t xml:space="preserve">The foundation of Krugman's argument is that income inequality is destroying the American middle-class, specifically that, “High inequality, which has turned us into a nation with a much-weakened middle class, has a corrosive effect on social relations and politics, one that has become ever more apparent as America has moved deeper into a new Gilded Age” (Krugman 562). He elaborates on the process by which inequality takes a toll on the middle class, writing that, “It matters a great deal that millions of middle-class families buy houses they </w:t>
+        <w:t>The foundation of Krugman's argument is that income inequality is destroy</w:t>
+      </w:r>
+      <w:r>
+        <w:rPr>
+          <w:rFonts w:ascii="Times New Roman" w:hAnsi="Times New Roman" w:cs="Times New Roman"/>
+          <w:sz w:val="24"/>
+          <w:szCs w:val="24"/>
+        </w:rPr>
+        <w:t>ing the American middle-class. S</w:t>
+      </w:r>
+      <w:r>
+        <w:rPr>
+          <w:rFonts w:ascii="Times New Roman" w:hAnsi="Times New Roman" w:cs="Times New Roman"/>
+          <w:sz w:val="24"/>
+          <w:szCs w:val="24"/>
+        </w:rPr>
+        <w:t>pecifically</w:t>
+      </w:r>
+      <w:r>
+        <w:rPr>
+          <w:rFonts w:ascii="Times New Roman" w:hAnsi="Times New Roman" w:cs="Times New Roman"/>
+          <w:sz w:val="24"/>
+          <w:szCs w:val="24"/>
+        </w:rPr>
+        <w:t>, he argues</w:t>
+      </w:r>
+      <w:r>
+        <w:rPr>
+          <w:rFonts w:ascii="Times New Roman" w:hAnsi="Times New Roman" w:cs="Times New Roman"/>
+          <w:sz w:val="24"/>
+          <w:szCs w:val="24"/>
+        </w:rPr>
+        <w:t xml:space="preserve"> that, “High inequality, which has turned us into a nation with a much-weakened middle class, has a corrosive effect on social relations and politics, </w:t>
       </w:r>
       <w:r>
         <w:rPr>
@@ -478,7 +599,67 @@
           <w:szCs w:val="24"/>
         </w:rPr>
         <w:lastRenderedPageBreak/>
-        <w:t xml:space="preserve">can't really afford, taking on more mortgage debt than they can safely handle, because they're desperate to send their children to a good school—and intensifying inequality means that the desirable districts are growing fewer in number, and more expensive to live in” (Krugman 564). All this matters, he writes, because economic mobility in America is lower than Americans believe, and that, “Mobility is highest in the Scandinavian countries, and most results suggest that mobility is lower in the United States than it is in France, Canada, and maybe even Britain” (Krugman 567). Thus, as income inequality increasingly impedes middle- and lower-class Americans’ ability to get a quality education, they become handicapped for life. </w:t>
+        <w:t xml:space="preserve">one that has become ever more apparent as America has moved deeper into a new Gilded Age” (Krugman 562). He elaborates on the process by which inequality takes a toll on the middle class, writing that, “It matters a great deal that millions of middle-class </w:t>
+      </w:r>
+      <w:proofErr w:type="gramStart"/>
+      <w:r>
+        <w:rPr>
+          <w:rFonts w:ascii="Times New Roman" w:hAnsi="Times New Roman" w:cs="Times New Roman"/>
+          <w:sz w:val="24"/>
+          <w:szCs w:val="24"/>
+        </w:rPr>
+        <w:t>families</w:t>
+      </w:r>
+      <w:proofErr w:type="gramEnd"/>
+      <w:r>
+        <w:rPr>
+          <w:rFonts w:ascii="Times New Roman" w:hAnsi="Times New Roman" w:cs="Times New Roman"/>
+          <w:sz w:val="24"/>
+          <w:szCs w:val="24"/>
+        </w:rPr>
+        <w:t xml:space="preserve"> buy houses they can't really afford, taking on more mortgage debt than they can safely handle, because they're desperate to send their childr</w:t>
+      </w:r>
+      <w:bookmarkStart w:id="0" w:name="_GoBack"/>
+      <w:bookmarkEnd w:id="0"/>
+      <w:r>
+        <w:rPr>
+          <w:rFonts w:ascii="Times New Roman" w:hAnsi="Times New Roman" w:cs="Times New Roman"/>
+          <w:sz w:val="24"/>
+          <w:szCs w:val="24"/>
+        </w:rPr>
+        <w:t>en to a good school—and intensifying inequality means that the desirable districts are growing fewer in number, and more</w:t>
+      </w:r>
+      <w:r>
+        <w:rPr>
+          <w:rFonts w:ascii="Times New Roman" w:hAnsi="Times New Roman" w:cs="Times New Roman"/>
+          <w:sz w:val="24"/>
+          <w:szCs w:val="24"/>
+        </w:rPr>
+        <w:t xml:space="preserve"> expensive to live in” (</w:t>
+      </w:r>
+      <w:r>
+        <w:rPr>
+          <w:rFonts w:ascii="Times New Roman" w:hAnsi="Times New Roman" w:cs="Times New Roman"/>
+          <w:sz w:val="24"/>
+          <w:szCs w:val="24"/>
+        </w:rPr>
+        <w:t>564). All this matters, he writes, because economic mobility in America is lower than Americans believe, and that, “Mobility is highest in the Scandinavian countries, and most results suggest that mobility is lower in the United States than it is in France, Canada, a</w:t>
+      </w:r>
+      <w:r>
+        <w:rPr>
+          <w:rFonts w:ascii="Times New Roman" w:hAnsi="Times New Roman" w:cs="Times New Roman"/>
+          <w:sz w:val="24"/>
+          <w:szCs w:val="24"/>
+        </w:rPr>
+        <w:t>nd maybe even Britain” (</w:t>
+      </w:r>
+      <w:r>
+        <w:rPr>
+          <w:rFonts w:ascii="Times New Roman" w:hAnsi="Times New Roman" w:cs="Times New Roman"/>
+          <w:sz w:val="24"/>
+          <w:szCs w:val="24"/>
+        </w:rPr>
+        <w:t xml:space="preserve">567). Thus, as income inequality increasingly impedes middle- and lower-class Americans’ ability to get a quality education, they become handicapped for life. </w:t>
       </w:r>
     </w:p>
     <w:p>
@@ -514,7 +695,23 @@
           <w:sz w:val="24"/>
           <w:szCs w:val="24"/>
         </w:rPr>
-        <w:t xml:space="preserve"> doesn't need addressing because it's driven by an increased valuation of education. They argue that, “Higher returns to education will accelerate growth in living standards as existing investments have a higher return, and additional investments in education will be made in response to high</w:t>
+        <w:t xml:space="preserve"> doesn't need </w:t>
+      </w:r>
+      <w:r>
+        <w:rPr>
+          <w:rFonts w:ascii="Times New Roman" w:hAnsi="Times New Roman" w:cs="Times New Roman"/>
+          <w:sz w:val="24"/>
+          <w:szCs w:val="24"/>
+        </w:rPr>
+        <w:t>to be addressed</w:t>
+      </w:r>
+      <w:r>
+        <w:rPr>
+          <w:rFonts w:ascii="Times New Roman" w:hAnsi="Times New Roman" w:cs="Times New Roman"/>
+          <w:sz w:val="24"/>
+          <w:szCs w:val="24"/>
+        </w:rPr>
+        <w:t xml:space="preserve"> because it's driven by an increased valuation of education. They argue that, “Higher returns to education will accelerate growth in living standards as existing investments have a higher return, and additional investments in education will be made in response to high</w:t>
       </w:r>
       <w:r>
         <w:rPr>
@@ -546,7 +743,15 @@
           <w:sz w:val="24"/>
           <w:szCs w:val="24"/>
         </w:rPr>
-        <w:t xml:space="preserve">(Becker/Murphy 586). </w:t>
+        <w:t>(</w:t>
+      </w:r>
+      <w:r>
+        <w:rPr>
+          <w:rFonts w:ascii="Times New Roman" w:hAnsi="Times New Roman" w:cs="Times New Roman"/>
+          <w:sz w:val="24"/>
+          <w:szCs w:val="24"/>
+        </w:rPr>
+        <w:t xml:space="preserve">586). </w:t>
       </w:r>
       <w:r>
         <w:rPr>
@@ -562,7 +767,31 @@
           <w:sz w:val="24"/>
           <w:szCs w:val="24"/>
         </w:rPr>
-        <w:t>“the forces raising earnings inequality in the United States are beneficial to the extent that they reflect higher returns to investments in education and other human capital” (Becker/Murphy 586). Although I agree with Becker and Murphy that an increased valuation of education in America is positive, I disagree with their conclusion that income inequality is desirable as long as it encourages the pursuit of an education</w:t>
+        <w:t>“the forces raising earnings inequality in the United States are beneficial to the extent that they reflect higher returns to investments in education a</w:t>
+      </w:r>
+      <w:r>
+        <w:rPr>
+          <w:rFonts w:ascii="Times New Roman" w:hAnsi="Times New Roman" w:cs="Times New Roman"/>
+          <w:sz w:val="24"/>
+          <w:szCs w:val="24"/>
+        </w:rPr>
+        <w:t>nd o</w:t>
+      </w:r>
+      <w:r>
+        <w:rPr>
+          <w:rFonts w:ascii="Times New Roman" w:hAnsi="Times New Roman" w:cs="Times New Roman"/>
+          <w:sz w:val="24"/>
+          <w:szCs w:val="24"/>
+        </w:rPr>
+        <w:t>ther human capital” (</w:t>
+      </w:r>
+      <w:r>
+        <w:rPr>
+          <w:rFonts w:ascii="Times New Roman" w:hAnsi="Times New Roman" w:cs="Times New Roman"/>
+          <w:sz w:val="24"/>
+          <w:szCs w:val="24"/>
+        </w:rPr>
+        <w:t>586). Although I agree with Becker and Murphy that an increased valuation of education in America is positive, I disagree with their conclusion that income inequality is desirable as long as it encourages the pursuit of an education</w:t>
       </w:r>
       <w:r>
         <w:rPr>
@@ -622,26 +851,35 @@
           <w:sz w:val="24"/>
           <w:szCs w:val="24"/>
         </w:rPr>
-        <w:t xml:space="preserve">Left untouched by Becker and Murphy, and even by Krugman, is the issue of voter turnout in America and its connection to rising inequality. In America, barriers to voting, such as voter ID laws and felon disenfranchisement, disproportionately affect low-income individuals. </w:t>
-      </w:r>
-      <w:r>
-        <w:rPr>
-          <w:rFonts w:ascii="Times New Roman" w:hAnsi="Times New Roman" w:cs="Times New Roman"/>
-          <w:sz w:val="24"/>
-          <w:szCs w:val="24"/>
-        </w:rPr>
         <w:lastRenderedPageBreak/>
-        <w:t>Thus, as income inequality increases, Americans who fall out of the middle class have an increasingly difficult time making their voices heard through the voting system. The result is that the preferences of high-income Americans (who, more than others, favor policies that contribute to income inequality) increasingly have a disproportionate level of influence of American politics. So, as income inequality increases, it creates a positive feedback loop of further growing inequality and skewed voter turnout as the issues that reduce voting among lower-income voters affect more and more Americans. Thi</w:t>
-      </w:r>
-      <w:bookmarkStart w:id="0" w:name="_GoBack"/>
-      <w:bookmarkEnd w:id="0"/>
-      <w:r>
-        <w:rPr>
-          <w:rFonts w:ascii="Times New Roman" w:hAnsi="Times New Roman" w:cs="Times New Roman"/>
-          <w:sz w:val="24"/>
-          <w:szCs w:val="24"/>
-        </w:rPr>
-        <w:t>s feedback loop demonstrates how income inequality threatens not only middle-class Americans' quality of life, but also the health of American democracy</w:t>
+        <w:t xml:space="preserve">Left untouched by Becker and Murphy, and even by Krugman, is the issue of voter turnout in America and its connection to rising inequality. In America, </w:t>
+      </w:r>
+      <w:hyperlink r:id="rId8" w:history="1">
+        <w:r>
+          <w:rPr>
+            <w:rStyle w:val="Hyperlink"/>
+            <w:rFonts w:ascii="Times New Roman" w:hAnsi="Times New Roman" w:cs="Times New Roman"/>
+            <w:sz w:val="24"/>
+            <w:szCs w:val="24"/>
+          </w:rPr>
+          <w:t>barriers to voting, such as voter ID laws and felon disenfranchisement, disproportionately affect low-income individuals</w:t>
+        </w:r>
+      </w:hyperlink>
+      <w:r>
+        <w:rPr>
+          <w:rFonts w:ascii="Times New Roman" w:hAnsi="Times New Roman" w:cs="Times New Roman"/>
+          <w:sz w:val="24"/>
+          <w:szCs w:val="24"/>
+        </w:rPr>
+        <w:t xml:space="preserve"> (O’Connor)</w:t>
+      </w:r>
+      <w:r>
+        <w:rPr>
+          <w:rFonts w:ascii="Times New Roman" w:hAnsi="Times New Roman" w:cs="Times New Roman"/>
+          <w:sz w:val="24"/>
+          <w:szCs w:val="24"/>
+        </w:rPr>
+        <w:t>. Thus, as income inequality increases, Americans who fall out of the middle class have an increasingly difficult time making their voices heard through the voting system. The result is that the preferences of high-income Americans (who, more than others, favor policies that contribute to income inequality) increasingly have a disproportionate level of influence of American politics. So, as income inequality increases, it creates a positive feedback loop of further growing inequality and skewed voter turnout as the issues that reduce voting among lower-income voters affect more and more Americans. This feedback loop demonstrates how income inequality threatens not only middle-class Americans' quality of life, but also the health of American democracy</w:t>
       </w:r>
       <w:r>
         <w:rPr>
@@ -762,6 +1000,339 @@
     </w:p>
     <w:p>
       <w:pPr>
+        <w:spacing w:line="480" w:lineRule="auto"/>
+        <w:jc w:val="center"/>
+        <w:rPr>
+          <w:rFonts w:ascii="Times New Roman" w:hAnsi="Times New Roman" w:cs="Times New Roman"/>
+          <w:sz w:val="24"/>
+          <w:szCs w:val="24"/>
+        </w:rPr>
+      </w:pPr>
+      <w:r>
+        <w:rPr>
+          <w:rFonts w:ascii="Times New Roman" w:hAnsi="Times New Roman" w:cs="Times New Roman"/>
+          <w:sz w:val="24"/>
+          <w:szCs w:val="24"/>
+        </w:rPr>
+        <w:br w:type="page"/>
+      </w:r>
+      <w:r>
+        <w:rPr>
+          <w:rFonts w:ascii="Times New Roman" w:hAnsi="Times New Roman" w:cs="Times New Roman"/>
+          <w:sz w:val="24"/>
+          <w:szCs w:val="24"/>
+        </w:rPr>
+        <w:lastRenderedPageBreak/>
+        <w:t>Works Cited</w:t>
+      </w:r>
+    </w:p>
+    <w:p>
+      <w:pPr>
+        <w:pStyle w:val="NoSpacing"/>
+        <w:spacing w:line="480" w:lineRule="auto"/>
+        <w:ind w:left="720" w:hanging="720"/>
+        <w:rPr>
+          <w:rFonts w:ascii="Times New Roman" w:hAnsi="Times New Roman" w:cs="Times New Roman"/>
+          <w:sz w:val="24"/>
+          <w:szCs w:val="24"/>
+        </w:rPr>
+      </w:pPr>
+      <w:r>
+        <w:rPr>
+          <w:rFonts w:ascii="Times New Roman" w:hAnsi="Times New Roman" w:cs="Times New Roman"/>
+          <w:sz w:val="24"/>
+          <w:szCs w:val="24"/>
+        </w:rPr>
+        <w:t xml:space="preserve">Becker, Gary S., and Kevin M. Murphy. “The Upside of Income Inequality.” </w:t>
+      </w:r>
+      <w:r>
+        <w:rPr>
+          <w:rFonts w:ascii="Times New Roman" w:hAnsi="Times New Roman" w:cs="Times New Roman"/>
+          <w:i/>
+          <w:sz w:val="24"/>
+          <w:szCs w:val="24"/>
+        </w:rPr>
+        <w:t>They Say/I Say: The Moves That Matter in Academic Writing.</w:t>
+      </w:r>
+      <w:r>
+        <w:rPr>
+          <w:rFonts w:ascii="Times New Roman" w:hAnsi="Times New Roman" w:cs="Times New Roman"/>
+          <w:sz w:val="24"/>
+          <w:szCs w:val="24"/>
+        </w:rPr>
+        <w:t xml:space="preserve"> 3</w:t>
+      </w:r>
+      <w:r>
+        <w:rPr>
+          <w:rFonts w:ascii="Times New Roman" w:hAnsi="Times New Roman" w:cs="Times New Roman"/>
+          <w:sz w:val="24"/>
+          <w:szCs w:val="24"/>
+          <w:vertAlign w:val="superscript"/>
+        </w:rPr>
+        <w:t>rd</w:t>
+      </w:r>
+      <w:r>
+        <w:rPr>
+          <w:rFonts w:ascii="Times New Roman" w:hAnsi="Times New Roman" w:cs="Times New Roman"/>
+          <w:sz w:val="24"/>
+          <w:szCs w:val="24"/>
+        </w:rPr>
+        <w:t xml:space="preserve"> ed. Graff, Gerald, Cathy </w:t>
+      </w:r>
+      <w:proofErr w:type="spellStart"/>
+      <w:r>
+        <w:rPr>
+          <w:rFonts w:ascii="Times New Roman" w:hAnsi="Times New Roman" w:cs="Times New Roman"/>
+          <w:sz w:val="24"/>
+          <w:szCs w:val="24"/>
+        </w:rPr>
+        <w:t>Birkenstein</w:t>
+      </w:r>
+      <w:proofErr w:type="spellEnd"/>
+      <w:r>
+        <w:rPr>
+          <w:rFonts w:ascii="Times New Roman" w:hAnsi="Times New Roman" w:cs="Times New Roman"/>
+          <w:sz w:val="24"/>
+          <w:szCs w:val="24"/>
+        </w:rPr>
+        <w:t xml:space="preserve">, and Russel Durst. eds. New York: W.W. Norton &amp; </w:t>
+      </w:r>
+      <w:r>
+        <w:rPr>
+          <w:rFonts w:ascii="Times New Roman" w:hAnsi="Times New Roman" w:cs="Times New Roman"/>
+          <w:sz w:val="24"/>
+          <w:szCs w:val="24"/>
+        </w:rPr>
+        <w:t>Company, Inc.,</w:t>
+      </w:r>
+      <w:r>
+        <w:rPr>
+          <w:rFonts w:ascii="Times New Roman" w:hAnsi="Times New Roman" w:cs="Times New Roman"/>
+          <w:sz w:val="24"/>
+          <w:szCs w:val="24"/>
+        </w:rPr>
+        <w:t xml:space="preserve"> 2015. 581-589. Print.</w:t>
+      </w:r>
+    </w:p>
+    <w:p>
+      <w:pPr>
+        <w:pStyle w:val="NoSpacing"/>
+        <w:spacing w:line="480" w:lineRule="auto"/>
+        <w:ind w:left="720" w:hanging="720"/>
+        <w:rPr>
+          <w:rFonts w:ascii="Times New Roman" w:hAnsi="Times New Roman" w:cs="Times New Roman"/>
+          <w:sz w:val="24"/>
+          <w:szCs w:val="24"/>
+        </w:rPr>
+      </w:pPr>
+      <w:r>
+        <w:rPr>
+          <w:rFonts w:ascii="Times New Roman" w:hAnsi="Times New Roman" w:cs="Times New Roman"/>
+          <w:sz w:val="24"/>
+          <w:szCs w:val="24"/>
+        </w:rPr>
+        <w:t xml:space="preserve">Krugman, Paul. “Confronting Inequality.” </w:t>
+      </w:r>
+      <w:r>
+        <w:rPr>
+          <w:rFonts w:ascii="Times New Roman" w:hAnsi="Times New Roman" w:cs="Times New Roman"/>
+          <w:i/>
+          <w:sz w:val="24"/>
+          <w:szCs w:val="24"/>
+        </w:rPr>
+        <w:t>They Say/I Say: Th</w:t>
+      </w:r>
+      <w:r>
+        <w:rPr>
+          <w:rFonts w:ascii="Times New Roman" w:hAnsi="Times New Roman" w:cs="Times New Roman"/>
+          <w:i/>
+          <w:sz w:val="24"/>
+          <w:szCs w:val="24"/>
+        </w:rPr>
+        <w:t xml:space="preserve">e Moves That Matter in Academic </w:t>
+      </w:r>
+      <w:r>
+        <w:rPr>
+          <w:rFonts w:ascii="Times New Roman" w:hAnsi="Times New Roman" w:cs="Times New Roman"/>
+          <w:i/>
+          <w:sz w:val="24"/>
+          <w:szCs w:val="24"/>
+        </w:rPr>
+        <w:t>Writing.</w:t>
+      </w:r>
+      <w:r>
+        <w:rPr>
+          <w:rFonts w:ascii="Times New Roman" w:hAnsi="Times New Roman" w:cs="Times New Roman"/>
+          <w:sz w:val="24"/>
+          <w:szCs w:val="24"/>
+        </w:rPr>
+        <w:t xml:space="preserve"> 3</w:t>
+      </w:r>
+      <w:r>
+        <w:rPr>
+          <w:rFonts w:ascii="Times New Roman" w:hAnsi="Times New Roman" w:cs="Times New Roman"/>
+          <w:sz w:val="24"/>
+          <w:szCs w:val="24"/>
+          <w:vertAlign w:val="superscript"/>
+        </w:rPr>
+        <w:t>rd</w:t>
+      </w:r>
+      <w:r>
+        <w:rPr>
+          <w:rFonts w:ascii="Times New Roman" w:hAnsi="Times New Roman" w:cs="Times New Roman"/>
+          <w:sz w:val="24"/>
+          <w:szCs w:val="24"/>
+        </w:rPr>
+        <w:t xml:space="preserve"> ed. Graff, Gerald, Cathy </w:t>
+      </w:r>
+      <w:proofErr w:type="spellStart"/>
+      <w:r>
+        <w:rPr>
+          <w:rFonts w:ascii="Times New Roman" w:hAnsi="Times New Roman" w:cs="Times New Roman"/>
+          <w:sz w:val="24"/>
+          <w:szCs w:val="24"/>
+        </w:rPr>
+        <w:t>Birkenstein</w:t>
+      </w:r>
+      <w:proofErr w:type="spellEnd"/>
+      <w:r>
+        <w:rPr>
+          <w:rFonts w:ascii="Times New Roman" w:hAnsi="Times New Roman" w:cs="Times New Roman"/>
+          <w:sz w:val="24"/>
+          <w:szCs w:val="24"/>
+        </w:rPr>
+        <w:t>, and Russel Durst</w:t>
+      </w:r>
+      <w:r>
+        <w:rPr>
+          <w:rFonts w:ascii="Times New Roman" w:hAnsi="Times New Roman" w:cs="Times New Roman"/>
+          <w:sz w:val="24"/>
+          <w:szCs w:val="24"/>
+        </w:rPr>
+        <w:t xml:space="preserve">. eds. </w:t>
+      </w:r>
+      <w:r>
+        <w:rPr>
+          <w:rFonts w:ascii="Times New Roman" w:hAnsi="Times New Roman" w:cs="Times New Roman"/>
+          <w:sz w:val="24"/>
+          <w:szCs w:val="24"/>
+        </w:rPr>
+        <w:t xml:space="preserve">New York: </w:t>
+      </w:r>
+      <w:r>
+        <w:rPr>
+          <w:rFonts w:ascii="Times New Roman" w:hAnsi="Times New Roman" w:cs="Times New Roman"/>
+          <w:sz w:val="24"/>
+          <w:szCs w:val="24"/>
+        </w:rPr>
+        <w:t xml:space="preserve">W.W. Norton &amp; </w:t>
+      </w:r>
+      <w:r>
+        <w:rPr>
+          <w:rFonts w:ascii="Times New Roman" w:hAnsi="Times New Roman" w:cs="Times New Roman"/>
+          <w:sz w:val="24"/>
+          <w:szCs w:val="24"/>
+        </w:rPr>
+        <w:t>Company, Inc.,</w:t>
+      </w:r>
+      <w:r>
+        <w:rPr>
+          <w:rFonts w:ascii="Times New Roman" w:hAnsi="Times New Roman" w:cs="Times New Roman"/>
+          <w:sz w:val="24"/>
+          <w:szCs w:val="24"/>
+        </w:rPr>
+        <w:t xml:space="preserve"> 2015. 561-579. Print.</w:t>
+      </w:r>
+    </w:p>
+    <w:p>
+      <w:pPr>
+        <w:pStyle w:val="NoSpacing"/>
+        <w:spacing w:line="480" w:lineRule="auto"/>
+        <w:ind w:left="720" w:hanging="720"/>
+        <w:rPr>
+          <w:rFonts w:ascii="Times New Roman" w:hAnsi="Times New Roman" w:cs="Times New Roman"/>
+          <w:sz w:val="24"/>
+          <w:szCs w:val="24"/>
+        </w:rPr>
+      </w:pPr>
+      <w:r>
+        <w:rPr>
+          <w:rFonts w:ascii="Times New Roman" w:hAnsi="Times New Roman" w:cs="Times New Roman"/>
+          <w:sz w:val="24"/>
+          <w:szCs w:val="24"/>
+        </w:rPr>
+        <w:t xml:space="preserve">O’Connor, Liam. “Why income inequality matters”. </w:t>
+      </w:r>
+      <w:r>
+        <w:rPr>
+          <w:rFonts w:ascii="Times New Roman" w:hAnsi="Times New Roman" w:cs="Times New Roman"/>
+          <w:i/>
+          <w:sz w:val="24"/>
+          <w:szCs w:val="24"/>
+        </w:rPr>
+        <w:t>The Observer</w:t>
+      </w:r>
+      <w:r>
+        <w:rPr>
+          <w:rFonts w:ascii="Times New Roman" w:hAnsi="Times New Roman" w:cs="Times New Roman"/>
+          <w:sz w:val="24"/>
+          <w:szCs w:val="24"/>
+        </w:rPr>
+        <w:t>.</w:t>
+      </w:r>
+      <w:r>
+        <w:rPr>
+          <w:rFonts w:ascii="Times New Roman" w:hAnsi="Times New Roman" w:cs="Times New Roman"/>
+          <w:sz w:val="24"/>
+          <w:szCs w:val="24"/>
+        </w:rPr>
+        <w:t xml:space="preserve"> </w:t>
+      </w:r>
+      <w:proofErr w:type="spellStart"/>
+      <w:r>
+        <w:rPr>
+          <w:rFonts w:ascii="Times New Roman" w:hAnsi="Times New Roman" w:cs="Times New Roman"/>
+          <w:sz w:val="24"/>
+          <w:szCs w:val="24"/>
+        </w:rPr>
+        <w:t>n.p</w:t>
+      </w:r>
+      <w:proofErr w:type="spellEnd"/>
+      <w:r>
+        <w:rPr>
+          <w:rFonts w:ascii="Times New Roman" w:hAnsi="Times New Roman" w:cs="Times New Roman"/>
+          <w:sz w:val="24"/>
+          <w:szCs w:val="24"/>
+        </w:rPr>
+        <w:t xml:space="preserve">. </w:t>
+      </w:r>
+      <w:r>
+        <w:rPr>
+          <w:rFonts w:ascii="Times New Roman" w:hAnsi="Times New Roman" w:cs="Times New Roman"/>
+          <w:sz w:val="24"/>
+          <w:szCs w:val="24"/>
+        </w:rPr>
+        <w:t>5 Feb 2016</w:t>
+      </w:r>
+      <w:r>
+        <w:rPr>
+          <w:rFonts w:ascii="Times New Roman" w:hAnsi="Times New Roman" w:cs="Times New Roman"/>
+          <w:sz w:val="24"/>
+          <w:szCs w:val="24"/>
+        </w:rPr>
+        <w:t>.</w:t>
+      </w:r>
+      <w:r>
+        <w:rPr>
+          <w:rFonts w:ascii="Times New Roman" w:hAnsi="Times New Roman" w:cs="Times New Roman"/>
+          <w:sz w:val="24"/>
+          <w:szCs w:val="24"/>
+        </w:rPr>
+        <w:t xml:space="preserve"> Web. 15 Feb 2016.</w:t>
+      </w:r>
+    </w:p>
+    <w:p>
+      <w:pPr>
         <w:pStyle w:val="NoSpacing"/>
         <w:spacing w:line="480" w:lineRule="auto"/>
         <w:ind w:firstLine="720"/>
@@ -772,256 +1343,8 @@
         </w:rPr>
       </w:pPr>
     </w:p>
-    <w:p>
-      <w:pPr>
-        <w:pStyle w:val="NoSpacing"/>
-        <w:spacing w:line="480" w:lineRule="auto"/>
-        <w:ind w:firstLine="720"/>
-        <w:rPr>
-          <w:rFonts w:ascii="Times New Roman" w:hAnsi="Times New Roman" w:cs="Times New Roman"/>
-          <w:sz w:val="24"/>
-          <w:szCs w:val="24"/>
-        </w:rPr>
-      </w:pPr>
-    </w:p>
-    <w:p>
-      <w:pPr>
-        <w:pStyle w:val="NoSpacing"/>
-        <w:spacing w:line="480" w:lineRule="auto"/>
-        <w:rPr>
-          <w:rFonts w:ascii="Times New Roman" w:hAnsi="Times New Roman" w:cs="Times New Roman"/>
-          <w:sz w:val="24"/>
-          <w:szCs w:val="24"/>
-        </w:rPr>
-      </w:pPr>
-    </w:p>
-    <w:p>
-      <w:pPr>
-        <w:pStyle w:val="NoSpacing"/>
-        <w:spacing w:line="480" w:lineRule="auto"/>
-        <w:jc w:val="center"/>
-        <w:rPr>
-          <w:rFonts w:ascii="Times New Roman" w:hAnsi="Times New Roman" w:cs="Times New Roman"/>
-          <w:sz w:val="24"/>
-          <w:szCs w:val="24"/>
-        </w:rPr>
-      </w:pPr>
-      <w:r>
-        <w:rPr>
-          <w:rFonts w:ascii="Times New Roman" w:hAnsi="Times New Roman" w:cs="Times New Roman"/>
-          <w:sz w:val="24"/>
-          <w:szCs w:val="24"/>
-        </w:rPr>
-        <w:t>Works Cited</w:t>
-      </w:r>
-    </w:p>
-    <w:p>
-      <w:pPr>
-        <w:pStyle w:val="NoSpacing"/>
-        <w:spacing w:line="480" w:lineRule="auto"/>
-        <w:rPr>
-          <w:rFonts w:ascii="Times New Roman" w:hAnsi="Times New Roman" w:cs="Times New Roman"/>
-          <w:i/>
-          <w:sz w:val="24"/>
-          <w:szCs w:val="24"/>
-        </w:rPr>
-      </w:pPr>
-      <w:r>
-        <w:rPr>
-          <w:rFonts w:ascii="Times New Roman" w:hAnsi="Times New Roman" w:cs="Times New Roman"/>
-          <w:sz w:val="24"/>
-          <w:szCs w:val="24"/>
-        </w:rPr>
-        <w:t xml:space="preserve">Krugman, Paul. “Confronting Inequality.” </w:t>
-      </w:r>
-      <w:r>
-        <w:rPr>
-          <w:rFonts w:ascii="Times New Roman" w:hAnsi="Times New Roman" w:cs="Times New Roman"/>
-          <w:i/>
-          <w:sz w:val="24"/>
-          <w:szCs w:val="24"/>
-        </w:rPr>
-        <w:t xml:space="preserve">They Say/I Say: The Moves That Matter in Academic </w:t>
-      </w:r>
-    </w:p>
-    <w:p>
-      <w:pPr>
-        <w:pStyle w:val="NoSpacing"/>
-        <w:spacing w:line="480" w:lineRule="auto"/>
-        <w:ind w:firstLine="720"/>
-        <w:rPr>
-          <w:rFonts w:ascii="Times New Roman" w:hAnsi="Times New Roman" w:cs="Times New Roman"/>
-          <w:sz w:val="24"/>
-          <w:szCs w:val="24"/>
-        </w:rPr>
-      </w:pPr>
-      <w:r>
-        <w:rPr>
-          <w:rFonts w:ascii="Times New Roman" w:hAnsi="Times New Roman" w:cs="Times New Roman"/>
-          <w:i/>
-          <w:sz w:val="24"/>
-          <w:szCs w:val="24"/>
-        </w:rPr>
-        <w:t>Writing.</w:t>
-      </w:r>
-      <w:r>
-        <w:rPr>
-          <w:rFonts w:ascii="Times New Roman" w:hAnsi="Times New Roman" w:cs="Times New Roman"/>
-          <w:sz w:val="24"/>
-          <w:szCs w:val="24"/>
-        </w:rPr>
-        <w:t xml:space="preserve"> </w:t>
-      </w:r>
-      <w:proofErr w:type="spellStart"/>
-      <w:r>
-        <w:rPr>
-          <w:rFonts w:ascii="Times New Roman" w:hAnsi="Times New Roman" w:cs="Times New Roman"/>
-          <w:sz w:val="24"/>
-          <w:szCs w:val="24"/>
-        </w:rPr>
-        <w:t>Birkenstein</w:t>
-      </w:r>
-      <w:proofErr w:type="spellEnd"/>
-      <w:r>
-        <w:rPr>
-          <w:rFonts w:ascii="Times New Roman" w:hAnsi="Times New Roman" w:cs="Times New Roman"/>
-          <w:sz w:val="24"/>
-          <w:szCs w:val="24"/>
-        </w:rPr>
-        <w:t xml:space="preserve">, Cathy, Russel Durst, and Gerald Graff. eds. W.W. Norton &amp; </w:t>
-      </w:r>
-    </w:p>
-    <w:p>
-      <w:pPr>
-        <w:pStyle w:val="NoSpacing"/>
-        <w:spacing w:line="480" w:lineRule="auto"/>
-        <w:ind w:left="720"/>
-        <w:rPr>
-          <w:rFonts w:ascii="Times New Roman" w:hAnsi="Times New Roman" w:cs="Times New Roman"/>
-          <w:sz w:val="24"/>
-          <w:szCs w:val="24"/>
-        </w:rPr>
-      </w:pPr>
-      <w:r>
-        <w:rPr>
-          <w:rFonts w:ascii="Times New Roman" w:hAnsi="Times New Roman" w:cs="Times New Roman"/>
-          <w:sz w:val="24"/>
-          <w:szCs w:val="24"/>
-        </w:rPr>
-        <w:lastRenderedPageBreak/>
-        <w:t>Company, Inc.: 2015. 561-579. Print.</w:t>
-      </w:r>
-    </w:p>
-    <w:p>
-      <w:pPr>
-        <w:pStyle w:val="NoSpacing"/>
-        <w:spacing w:line="480" w:lineRule="auto"/>
-        <w:rPr>
-          <w:rFonts w:ascii="Times New Roman" w:hAnsi="Times New Roman" w:cs="Times New Roman"/>
-          <w:i/>
-          <w:sz w:val="24"/>
-          <w:szCs w:val="24"/>
-        </w:rPr>
-      </w:pPr>
-      <w:r>
-        <w:rPr>
-          <w:rFonts w:ascii="Times New Roman" w:hAnsi="Times New Roman" w:cs="Times New Roman"/>
-          <w:sz w:val="24"/>
-          <w:szCs w:val="24"/>
-        </w:rPr>
-        <w:t xml:space="preserve">Becker, Gary S., and Kevin M. Murphy. “The Upside of Income Inequality.” </w:t>
-      </w:r>
-      <w:r>
-        <w:rPr>
-          <w:rFonts w:ascii="Times New Roman" w:hAnsi="Times New Roman" w:cs="Times New Roman"/>
-          <w:i/>
-          <w:sz w:val="24"/>
-          <w:szCs w:val="24"/>
-        </w:rPr>
-        <w:t xml:space="preserve">They Say/I Say: </w:t>
-      </w:r>
-    </w:p>
-    <w:p>
-      <w:pPr>
-        <w:pStyle w:val="NoSpacing"/>
-        <w:spacing w:line="480" w:lineRule="auto"/>
-        <w:ind w:firstLine="720"/>
-        <w:rPr>
-          <w:rFonts w:ascii="Times New Roman" w:hAnsi="Times New Roman" w:cs="Times New Roman"/>
-          <w:sz w:val="24"/>
-          <w:szCs w:val="24"/>
-        </w:rPr>
-      </w:pPr>
-      <w:r>
-        <w:rPr>
-          <w:rFonts w:ascii="Times New Roman" w:hAnsi="Times New Roman" w:cs="Times New Roman"/>
-          <w:i/>
-          <w:sz w:val="24"/>
-          <w:szCs w:val="24"/>
-        </w:rPr>
-        <w:t>The Moves That Matter in Academic Writing.</w:t>
-      </w:r>
-      <w:r>
-        <w:rPr>
-          <w:rFonts w:ascii="Times New Roman" w:hAnsi="Times New Roman" w:cs="Times New Roman"/>
-          <w:sz w:val="24"/>
-          <w:szCs w:val="24"/>
-        </w:rPr>
-        <w:t xml:space="preserve"> </w:t>
-      </w:r>
-      <w:proofErr w:type="spellStart"/>
-      <w:r>
-        <w:rPr>
-          <w:rFonts w:ascii="Times New Roman" w:hAnsi="Times New Roman" w:cs="Times New Roman"/>
-          <w:sz w:val="24"/>
-          <w:szCs w:val="24"/>
-        </w:rPr>
-        <w:t>Birkenstein</w:t>
-      </w:r>
-      <w:proofErr w:type="spellEnd"/>
-      <w:r>
-        <w:rPr>
-          <w:rFonts w:ascii="Times New Roman" w:hAnsi="Times New Roman" w:cs="Times New Roman"/>
-          <w:sz w:val="24"/>
-          <w:szCs w:val="24"/>
-        </w:rPr>
-        <w:t xml:space="preserve">, Cathy, Russel Durst, and </w:t>
-      </w:r>
-    </w:p>
-    <w:p>
-      <w:pPr>
-        <w:pStyle w:val="NoSpacing"/>
-        <w:spacing w:line="480" w:lineRule="auto"/>
-        <w:ind w:firstLine="720"/>
-        <w:rPr>
-          <w:rFonts w:ascii="Times New Roman" w:hAnsi="Times New Roman" w:cs="Times New Roman"/>
-          <w:sz w:val="24"/>
-          <w:szCs w:val="24"/>
-        </w:rPr>
-      </w:pPr>
-      <w:r>
-        <w:rPr>
-          <w:rFonts w:ascii="Times New Roman" w:hAnsi="Times New Roman" w:cs="Times New Roman"/>
-          <w:sz w:val="24"/>
-          <w:szCs w:val="24"/>
-        </w:rPr>
-        <w:t>Gerald Graff. eds. W.W. Norton &amp; Company, Inc.: 2015. 581-589. Print.</w:t>
-      </w:r>
-    </w:p>
-    <w:p>
-      <w:pPr>
-        <w:pStyle w:val="NoSpacing"/>
-        <w:spacing w:line="480" w:lineRule="auto"/>
-        <w:ind w:firstLine="720"/>
-        <w:rPr>
-          <w:rFonts w:ascii="Times New Roman" w:hAnsi="Times New Roman" w:cs="Times New Roman"/>
-          <w:sz w:val="24"/>
-          <w:szCs w:val="24"/>
-        </w:rPr>
-      </w:pPr>
-    </w:p>
     <w:sectPr>
-      <w:headerReference w:type="default" r:id="rId8"/>
+      <w:headerReference w:type="default" r:id="rId9"/>
       <w:pgSz w:w="12240" w:h="15840"/>
       <w:pgMar w:top="1440" w:right="1440" w:bottom="1440" w:left="1440" w:header="720" w:footer="720" w:gutter="0"/>
       <w:cols w:space="720"/>
@@ -1834,6 +2157,17 @@
     <w:uiPriority w:val="99"/>
     <w:rsid w:val="00A04CF2"/>
   </w:style>
+  <w:style w:type="character" w:styleId="Hyperlink">
+    <w:name w:val="Hyperlink"/>
+    <w:basedOn w:val="DefaultParagraphFont"/>
+    <w:uiPriority w:val="99"/>
+    <w:unhideWhenUsed/>
+    <w:rsid w:val="00145301"/>
+    <w:rPr>
+      <w:color w:val="0563C1" w:themeColor="hyperlink"/>
+      <w:u w:val="single"/>
+    </w:rPr>
+  </w:style>
 </w:styles>
 </file>
 
@@ -2137,7 +2471,7 @@
 </file>
 
 <file path=customXml/itemProps1.xml><?xml version="1.0" encoding="utf-8"?>
-<ds:datastoreItem xmlns:ds="http://schemas.openxmlformats.org/officeDocument/2006/customXml" ds:itemID="{B69A71BB-F4BA-4A93-AF0B-5A5FF4EE1C12}">
+<ds:datastoreItem xmlns:ds="http://schemas.openxmlformats.org/officeDocument/2006/customXml" ds:itemID="{1F5E892D-6DAB-48DD-A617-91D10932A85A}">
   <ds:schemaRefs>
     <ds:schemaRef ds:uri="http://schemas.openxmlformats.org/officeDocument/2006/bibliography"/>
   </ds:schemaRefs>

</xml_diff>